<commit_message>
TDI - Aula 3 e aula 4
</commit_message>
<xml_diff>
--- a/Theology/2025/Primeiro Periodo/Pontos controvertidos da bíblia/Aula 4.docx
+++ b/Theology/2025/Primeiro Periodo/Pontos controvertidos da bíblia/Aula 4.docx
@@ -503,11 +503,13 @@
         </w:numPr>
         <w:jc w:val="both"/>
         <w:rPr>
-          <w:lang w:val="pt-BR"/>
-        </w:rPr>
-      </w:pPr>
-      <w:r>
-        <w:rPr>
+          <w:highlight w:val="darkRed"/>
+          <w:lang w:val="pt-BR"/>
+        </w:rPr>
+      </w:pPr>
+      <w:r>
+        <w:rPr>
+          <w:highlight w:val="darkRed"/>
           <w:lang w:val="pt-BR"/>
         </w:rPr>
         <w:t>A bíblia a mensagem ela interpreta os textos bíblicos e não traduz a mensagem.</w:t>
@@ -526,14 +528,12 @@
         </w:rPr>
         <w:t xml:space="preserve">O </w:t>
       </w:r>
-      <w:proofErr w:type="gramStart"/>
-      <w:r>
-        <w:rPr>
-          <w:lang w:val="pt-BR"/>
-        </w:rPr>
-        <w:t>numero</w:t>
-      </w:r>
-      <w:proofErr w:type="gramEnd"/>
+      <w:r>
+        <w:rPr>
+          <w:lang w:val="pt-BR"/>
+        </w:rPr>
+        <w:t>número</w:t>
+      </w:r>
       <w:r>
         <w:rPr>
           <w:lang w:val="pt-BR"/>

</xml_diff>